<commit_message>
statisztika szöveg javítva devdocs admin rész
</commit_message>
<xml_diff>
--- a/docs/userdocs.docx
+++ b/docs/userdocs.docx
@@ -1140,14 +1140,27 @@
       <w:pPr>
         <w:pStyle w:val="Kpalrs"/>
       </w:pPr>
-      <w:fldSimple w:instr=" SEQ ábra \* ARABIC ">
-        <w:r>
-          <w:rPr>
-            <w:noProof/>
-          </w:rPr>
-          <w:t>1</w:t>
-        </w:r>
-      </w:fldSimple>
+      <w:r>
+        <w:fldChar w:fldCharType="begin"/>
+      </w:r>
+      <w:r>
+        <w:instrText xml:space="preserve"> SEQ ábra \* ARABIC </w:instrText>
+      </w:r>
+      <w:r>
+        <w:fldChar w:fldCharType="separate"/>
+      </w:r>
+      <w:r>
+        <w:rPr>
+          <w:noProof/>
+        </w:rPr>
+        <w:t>1</w:t>
+      </w:r>
+      <w:r>
+        <w:rPr>
+          <w:noProof/>
+        </w:rPr>
+        <w:fldChar w:fldCharType="end"/>
+      </w:r>
       <w:r>
         <w:t>. ábra A promóciós oldal</w:t>
       </w:r>
@@ -1218,14 +1231,27 @@
       <w:pPr>
         <w:pStyle w:val="Kpalrs"/>
       </w:pPr>
-      <w:fldSimple w:instr=" SEQ ábra \* ARABIC ">
-        <w:r>
-          <w:rPr>
-            <w:noProof/>
-          </w:rPr>
-          <w:t>2</w:t>
-        </w:r>
-      </w:fldSimple>
+      <w:r>
+        <w:fldChar w:fldCharType="begin"/>
+      </w:r>
+      <w:r>
+        <w:instrText xml:space="preserve"> SEQ ábra \* ARABIC </w:instrText>
+      </w:r>
+      <w:r>
+        <w:fldChar w:fldCharType="separate"/>
+      </w:r>
+      <w:r>
+        <w:rPr>
+          <w:noProof/>
+        </w:rPr>
+        <w:t>2</w:t>
+      </w:r>
+      <w:r>
+        <w:rPr>
+          <w:noProof/>
+        </w:rPr>
+        <w:fldChar w:fldCharType="end"/>
+      </w:r>
       <w:r>
         <w:t>. ábra A regisztrációs űrlap</w:t>
       </w:r>
@@ -1431,14 +1457,27 @@
       <w:pPr>
         <w:pStyle w:val="Kpalrs"/>
       </w:pPr>
-      <w:fldSimple w:instr=" SEQ ábra \* ARABIC ">
-        <w:r>
-          <w:rPr>
-            <w:noProof/>
-          </w:rPr>
-          <w:t>3</w:t>
-        </w:r>
-      </w:fldSimple>
+      <w:r>
+        <w:fldChar w:fldCharType="begin"/>
+      </w:r>
+      <w:r>
+        <w:instrText xml:space="preserve"> SEQ ábra \* ARABIC </w:instrText>
+      </w:r>
+      <w:r>
+        <w:fldChar w:fldCharType="separate"/>
+      </w:r>
+      <w:r>
+        <w:rPr>
+          <w:noProof/>
+        </w:rPr>
+        <w:t>3</w:t>
+      </w:r>
+      <w:r>
+        <w:rPr>
+          <w:noProof/>
+        </w:rPr>
+        <w:fldChar w:fldCharType="end"/>
+      </w:r>
       <w:r>
         <w:t>. ábra Hiányos mezők hibaüzenete</w:t>
       </w:r>
@@ -1493,14 +1532,27 @@
       <w:pPr>
         <w:pStyle w:val="Kpalrs"/>
       </w:pPr>
-      <w:fldSimple w:instr=" SEQ ábra \* ARABIC ">
-        <w:r>
-          <w:rPr>
-            <w:noProof/>
-          </w:rPr>
-          <w:t>4</w:t>
-        </w:r>
-      </w:fldSimple>
+      <w:r>
+        <w:fldChar w:fldCharType="begin"/>
+      </w:r>
+      <w:r>
+        <w:instrText xml:space="preserve"> SEQ ábra \* ARABIC </w:instrText>
+      </w:r>
+      <w:r>
+        <w:fldChar w:fldCharType="separate"/>
+      </w:r>
+      <w:r>
+        <w:rPr>
+          <w:noProof/>
+        </w:rPr>
+        <w:t>4</w:t>
+      </w:r>
+      <w:r>
+        <w:rPr>
+          <w:noProof/>
+        </w:rPr>
+        <w:fldChar w:fldCharType="end"/>
+      </w:r>
       <w:r>
         <w:t>. ábra Rossz e-mail cím formátum hibaüzenete</w:t>
       </w:r>
@@ -1555,14 +1607,27 @@
       <w:pPr>
         <w:pStyle w:val="Kpalrs"/>
       </w:pPr>
-      <w:fldSimple w:instr=" SEQ ábra \* ARABIC ">
-        <w:r>
-          <w:rPr>
-            <w:noProof/>
-          </w:rPr>
-          <w:t>5</w:t>
-        </w:r>
-      </w:fldSimple>
+      <w:r>
+        <w:fldChar w:fldCharType="begin"/>
+      </w:r>
+      <w:r>
+        <w:instrText xml:space="preserve"> SEQ ábra \* ARABIC </w:instrText>
+      </w:r>
+      <w:r>
+        <w:fldChar w:fldCharType="separate"/>
+      </w:r>
+      <w:r>
+        <w:rPr>
+          <w:noProof/>
+        </w:rPr>
+        <w:t>5</w:t>
+      </w:r>
+      <w:r>
+        <w:rPr>
+          <w:noProof/>
+        </w:rPr>
+        <w:fldChar w:fldCharType="end"/>
+      </w:r>
       <w:r>
         <w:t>. ábra Nem egyező jelszavak hibaüzenete</w:t>
       </w:r>
@@ -1617,14 +1682,27 @@
       <w:pPr>
         <w:pStyle w:val="Kpalrs"/>
       </w:pPr>
-      <w:fldSimple w:instr=" SEQ ábra \* ARABIC ">
-        <w:r>
-          <w:rPr>
-            <w:noProof/>
-          </w:rPr>
-          <w:t>6</w:t>
-        </w:r>
-      </w:fldSimple>
+      <w:r>
+        <w:fldChar w:fldCharType="begin"/>
+      </w:r>
+      <w:r>
+        <w:instrText xml:space="preserve"> SEQ ábra \* ARABIC </w:instrText>
+      </w:r>
+      <w:r>
+        <w:fldChar w:fldCharType="separate"/>
+      </w:r>
+      <w:r>
+        <w:rPr>
+          <w:noProof/>
+        </w:rPr>
+        <w:t>6</w:t>
+      </w:r>
+      <w:r>
+        <w:rPr>
+          <w:noProof/>
+        </w:rPr>
+        <w:fldChar w:fldCharType="end"/>
+      </w:r>
       <w:r>
         <w:t>. ábra Kritériumoknak nem megfelelő jelszó hiba</w:t>
       </w:r>
@@ -1685,14 +1763,27 @@
       <w:pPr>
         <w:pStyle w:val="Kpalrs"/>
       </w:pPr>
-      <w:fldSimple w:instr=" SEQ ábra \* ARABIC ">
-        <w:r>
-          <w:rPr>
-            <w:noProof/>
-          </w:rPr>
-          <w:t>7</w:t>
-        </w:r>
-      </w:fldSimple>
+      <w:r>
+        <w:fldChar w:fldCharType="begin"/>
+      </w:r>
+      <w:r>
+        <w:instrText xml:space="preserve"> SEQ ábra \* ARABIC </w:instrText>
+      </w:r>
+      <w:r>
+        <w:fldChar w:fldCharType="separate"/>
+      </w:r>
+      <w:r>
+        <w:rPr>
+          <w:noProof/>
+        </w:rPr>
+        <w:t>7</w:t>
+      </w:r>
+      <w:r>
+        <w:rPr>
+          <w:noProof/>
+        </w:rPr>
+        <w:fldChar w:fldCharType="end"/>
+      </w:r>
       <w:r>
         <w:t>. ábra Foglalt e-mail cím hibaüzenete</w:t>
       </w:r>
@@ -1752,14 +1843,27 @@
       <w:pPr>
         <w:pStyle w:val="Kpalrs"/>
       </w:pPr>
-      <w:fldSimple w:instr=" SEQ ábra \* ARABIC ">
-        <w:r>
-          <w:rPr>
-            <w:noProof/>
-          </w:rPr>
-          <w:t>8</w:t>
-        </w:r>
-      </w:fldSimple>
+      <w:r>
+        <w:fldChar w:fldCharType="begin"/>
+      </w:r>
+      <w:r>
+        <w:instrText xml:space="preserve"> SEQ ábra \* ARABIC </w:instrText>
+      </w:r>
+      <w:r>
+        <w:fldChar w:fldCharType="separate"/>
+      </w:r>
+      <w:r>
+        <w:rPr>
+          <w:noProof/>
+        </w:rPr>
+        <w:t>8</w:t>
+      </w:r>
+      <w:r>
+        <w:rPr>
+          <w:noProof/>
+        </w:rPr>
+        <w:fldChar w:fldCharType="end"/>
+      </w:r>
       <w:r>
         <w:t>. ábra Sikeres regisztráció értesítése</w:t>
       </w:r>
@@ -1825,14 +1929,27 @@
       <w:pPr>
         <w:pStyle w:val="Kpalrs"/>
       </w:pPr>
-      <w:fldSimple w:instr=" SEQ ábra \* ARABIC ">
-        <w:r>
-          <w:rPr>
-            <w:noProof/>
-          </w:rPr>
-          <w:t>9</w:t>
-        </w:r>
-      </w:fldSimple>
+      <w:r>
+        <w:fldChar w:fldCharType="begin"/>
+      </w:r>
+      <w:r>
+        <w:instrText xml:space="preserve"> SEQ ábra \* ARABIC </w:instrText>
+      </w:r>
+      <w:r>
+        <w:fldChar w:fldCharType="separate"/>
+      </w:r>
+      <w:r>
+        <w:rPr>
+          <w:noProof/>
+        </w:rPr>
+        <w:t>9</w:t>
+      </w:r>
+      <w:r>
+        <w:rPr>
+          <w:noProof/>
+        </w:rPr>
+        <w:fldChar w:fldCharType="end"/>
+      </w:r>
       <w:r>
         <w:t xml:space="preserve">. ábra A </w:t>
       </w:r>
@@ -1952,14 +2069,27 @@
       <w:pPr>
         <w:pStyle w:val="Kpalrs"/>
       </w:pPr>
-      <w:fldSimple w:instr=" SEQ ábra \* ARABIC ">
-        <w:r>
-          <w:rPr>
-            <w:noProof/>
-          </w:rPr>
-          <w:t>10</w:t>
-        </w:r>
-      </w:fldSimple>
+      <w:r>
+        <w:fldChar w:fldCharType="begin"/>
+      </w:r>
+      <w:r>
+        <w:instrText xml:space="preserve"> SEQ ábra \* ARABIC </w:instrText>
+      </w:r>
+      <w:r>
+        <w:fldChar w:fldCharType="separate"/>
+      </w:r>
+      <w:r>
+        <w:rPr>
+          <w:noProof/>
+        </w:rPr>
+        <w:t>10</w:t>
+      </w:r>
+      <w:r>
+        <w:rPr>
+          <w:noProof/>
+        </w:rPr>
+        <w:fldChar w:fldCharType="end"/>
+      </w:r>
       <w:r>
         <w:t>. ábra Üresen hagyott mezők hibaüzenete</w:t>
       </w:r>
@@ -2014,14 +2144,27 @@
       <w:pPr>
         <w:pStyle w:val="Kpalrs"/>
       </w:pPr>
-      <w:fldSimple w:instr=" SEQ ábra \* ARABIC ">
-        <w:r>
-          <w:rPr>
-            <w:noProof/>
-          </w:rPr>
-          <w:t>11</w:t>
-        </w:r>
-      </w:fldSimple>
+      <w:r>
+        <w:fldChar w:fldCharType="begin"/>
+      </w:r>
+      <w:r>
+        <w:instrText xml:space="preserve"> SEQ ábra \* ARABIC </w:instrText>
+      </w:r>
+      <w:r>
+        <w:fldChar w:fldCharType="separate"/>
+      </w:r>
+      <w:r>
+        <w:rPr>
+          <w:noProof/>
+        </w:rPr>
+        <w:t>11</w:t>
+      </w:r>
+      <w:r>
+        <w:rPr>
+          <w:noProof/>
+        </w:rPr>
+        <w:fldChar w:fldCharType="end"/>
+      </w:r>
       <w:r>
         <w:t>. ábra Rossz bejelentkezési próbálkozás hibaüzenete</w:t>
       </w:r>
@@ -2076,14 +2219,27 @@
       <w:pPr>
         <w:pStyle w:val="Kpalrs"/>
       </w:pPr>
-      <w:fldSimple w:instr=" SEQ ábra \* ARABIC ">
-        <w:r>
-          <w:rPr>
-            <w:noProof/>
-          </w:rPr>
-          <w:t>12</w:t>
-        </w:r>
-      </w:fldSimple>
+      <w:r>
+        <w:fldChar w:fldCharType="begin"/>
+      </w:r>
+      <w:r>
+        <w:instrText xml:space="preserve"> SEQ ábra \* ARABIC </w:instrText>
+      </w:r>
+      <w:r>
+        <w:fldChar w:fldCharType="separate"/>
+      </w:r>
+      <w:r>
+        <w:rPr>
+          <w:noProof/>
+        </w:rPr>
+        <w:t>12</w:t>
+      </w:r>
+      <w:r>
+        <w:rPr>
+          <w:noProof/>
+        </w:rPr>
+        <w:fldChar w:fldCharType="end"/>
+      </w:r>
       <w:r>
         <w:t>. ábra Kitiltott felhasználó hibaüzenete</w:t>
       </w:r>
@@ -2149,14 +2305,27 @@
       <w:pPr>
         <w:pStyle w:val="Kpalrs"/>
       </w:pPr>
-      <w:fldSimple w:instr=" SEQ ábra \* ARABIC ">
-        <w:r>
-          <w:rPr>
-            <w:noProof/>
-          </w:rPr>
-          <w:t>13</w:t>
-        </w:r>
-      </w:fldSimple>
+      <w:r>
+        <w:fldChar w:fldCharType="begin"/>
+      </w:r>
+      <w:r>
+        <w:instrText xml:space="preserve"> SEQ ábra \* ARABIC </w:instrText>
+      </w:r>
+      <w:r>
+        <w:fldChar w:fldCharType="separate"/>
+      </w:r>
+      <w:r>
+        <w:rPr>
+          <w:noProof/>
+        </w:rPr>
+        <w:t>13</w:t>
+      </w:r>
+      <w:r>
+        <w:rPr>
+          <w:noProof/>
+        </w:rPr>
+        <w:fldChar w:fldCharType="end"/>
+      </w:r>
       <w:r>
         <w:t>. ábra Az irányítópult</w:t>
       </w:r>
@@ -2392,14 +2561,27 @@
       <w:pPr>
         <w:pStyle w:val="Kpalrs"/>
       </w:pPr>
-      <w:fldSimple w:instr=" SEQ ábra \* ARABIC ">
-        <w:r>
-          <w:rPr>
-            <w:noProof/>
-          </w:rPr>
-          <w:t>15</w:t>
-        </w:r>
-      </w:fldSimple>
+      <w:r>
+        <w:fldChar w:fldCharType="begin"/>
+      </w:r>
+      <w:r>
+        <w:instrText xml:space="preserve"> SEQ ábra \* ARABIC </w:instrText>
+      </w:r>
+      <w:r>
+        <w:fldChar w:fldCharType="separate"/>
+      </w:r>
+      <w:r>
+        <w:rPr>
+          <w:noProof/>
+        </w:rPr>
+        <w:t>15</w:t>
+      </w:r>
+      <w:r>
+        <w:rPr>
+          <w:noProof/>
+        </w:rPr>
+        <w:fldChar w:fldCharType="end"/>
+      </w:r>
       <w:r>
         <w:t>. ábra Üres érmekatalógus</w:t>
       </w:r>
@@ -2494,14 +2676,27 @@
       <w:pPr>
         <w:pStyle w:val="Kpalrs"/>
       </w:pPr>
-      <w:fldSimple w:instr=" SEQ ábra \* ARABIC ">
-        <w:r>
-          <w:rPr>
-            <w:noProof/>
-          </w:rPr>
-          <w:t>16</w:t>
-        </w:r>
-      </w:fldSimple>
+      <w:r>
+        <w:fldChar w:fldCharType="begin"/>
+      </w:r>
+      <w:r>
+        <w:instrText xml:space="preserve"> SEQ ábra \* ARABIC </w:instrText>
+      </w:r>
+      <w:r>
+        <w:fldChar w:fldCharType="separate"/>
+      </w:r>
+      <w:r>
+        <w:rPr>
+          <w:noProof/>
+        </w:rPr>
+        <w:t>16</w:t>
+      </w:r>
+      <w:r>
+        <w:rPr>
+          <w:noProof/>
+        </w:rPr>
+        <w:fldChar w:fldCharType="end"/>
+      </w:r>
       <w:r>
         <w:t xml:space="preserve">. ábra </w:t>
       </w:r>
@@ -2572,14 +2767,27 @@
       <w:pPr>
         <w:pStyle w:val="Kpalrs"/>
       </w:pPr>
-      <w:fldSimple w:instr=" SEQ ábra \* ARABIC ">
-        <w:r>
-          <w:rPr>
-            <w:noProof/>
-          </w:rPr>
-          <w:t>17</w:t>
-        </w:r>
-      </w:fldSimple>
+      <w:r>
+        <w:fldChar w:fldCharType="begin"/>
+      </w:r>
+      <w:r>
+        <w:instrText xml:space="preserve"> SEQ ábra \* ARABIC </w:instrText>
+      </w:r>
+      <w:r>
+        <w:fldChar w:fldCharType="separate"/>
+      </w:r>
+      <w:r>
+        <w:rPr>
+          <w:noProof/>
+        </w:rPr>
+        <w:t>17</w:t>
+      </w:r>
+      <w:r>
+        <w:rPr>
+          <w:noProof/>
+        </w:rPr>
+        <w:fldChar w:fldCharType="end"/>
+      </w:r>
       <w:r>
         <w:t>. ábra Az érmefeltöltési űrlap</w:t>
       </w:r>
@@ -2699,14 +2907,27 @@
       <w:pPr>
         <w:pStyle w:val="Kpalrs"/>
       </w:pPr>
-      <w:fldSimple w:instr=" SEQ ábra \* ARABIC ">
-        <w:r>
-          <w:rPr>
-            <w:noProof/>
-          </w:rPr>
-          <w:t>18</w:t>
-        </w:r>
-      </w:fldSimple>
+      <w:r>
+        <w:fldChar w:fldCharType="begin"/>
+      </w:r>
+      <w:r>
+        <w:instrText xml:space="preserve"> SEQ ábra \* ARABIC </w:instrText>
+      </w:r>
+      <w:r>
+        <w:fldChar w:fldCharType="separate"/>
+      </w:r>
+      <w:r>
+        <w:rPr>
+          <w:noProof/>
+        </w:rPr>
+        <w:t>18</w:t>
+      </w:r>
+      <w:r>
+        <w:rPr>
+          <w:noProof/>
+        </w:rPr>
+        <w:fldChar w:fldCharType="end"/>
+      </w:r>
       <w:r>
         <w:t>. ábra Hiányos kötelező mező hibaüzenet</w:t>
       </w:r>
@@ -2761,14 +2982,27 @@
       <w:pPr>
         <w:pStyle w:val="Kpalrs"/>
       </w:pPr>
-      <w:fldSimple w:instr=" SEQ ábra \* ARABIC ">
-        <w:r>
-          <w:rPr>
-            <w:noProof/>
-          </w:rPr>
-          <w:t>19</w:t>
-        </w:r>
-      </w:fldSimple>
+      <w:r>
+        <w:fldChar w:fldCharType="begin"/>
+      </w:r>
+      <w:r>
+        <w:instrText xml:space="preserve"> SEQ ábra \* ARABIC </w:instrText>
+      </w:r>
+      <w:r>
+        <w:fldChar w:fldCharType="separate"/>
+      </w:r>
+      <w:r>
+        <w:rPr>
+          <w:noProof/>
+        </w:rPr>
+        <w:t>19</w:t>
+      </w:r>
+      <w:r>
+        <w:rPr>
+          <w:noProof/>
+        </w:rPr>
+        <w:fldChar w:fldCharType="end"/>
+      </w:r>
       <w:r>
         <w:t>. ábra Fájlméret hibaüzenete</w:t>
       </w:r>
@@ -2823,14 +3057,27 @@
       <w:pPr>
         <w:pStyle w:val="Kpalrs"/>
       </w:pPr>
-      <w:fldSimple w:instr=" SEQ ábra \* ARABIC ">
-        <w:r>
-          <w:rPr>
-            <w:noProof/>
-          </w:rPr>
-          <w:t>20</w:t>
-        </w:r>
-      </w:fldSimple>
+      <w:r>
+        <w:fldChar w:fldCharType="begin"/>
+      </w:r>
+      <w:r>
+        <w:instrText xml:space="preserve"> SEQ ábra \* ARABIC </w:instrText>
+      </w:r>
+      <w:r>
+        <w:fldChar w:fldCharType="separate"/>
+      </w:r>
+      <w:r>
+        <w:rPr>
+          <w:noProof/>
+        </w:rPr>
+        <w:t>20</w:t>
+      </w:r>
+      <w:r>
+        <w:rPr>
+          <w:noProof/>
+        </w:rPr>
+        <w:fldChar w:fldCharType="end"/>
+      </w:r>
       <w:r>
         <w:t>. ábra Fájltípus hibaüzenete</w:t>
       </w:r>
@@ -2885,14 +3132,27 @@
       <w:pPr>
         <w:pStyle w:val="Kpalrs"/>
       </w:pPr>
-      <w:fldSimple w:instr=" SEQ ábra \* ARABIC ">
-        <w:r>
-          <w:rPr>
-            <w:noProof/>
-          </w:rPr>
-          <w:t>21</w:t>
-        </w:r>
-      </w:fldSimple>
+      <w:r>
+        <w:fldChar w:fldCharType="begin"/>
+      </w:r>
+      <w:r>
+        <w:instrText xml:space="preserve"> SEQ ábra \* ARABIC </w:instrText>
+      </w:r>
+      <w:r>
+        <w:fldChar w:fldCharType="separate"/>
+      </w:r>
+      <w:r>
+        <w:rPr>
+          <w:noProof/>
+        </w:rPr>
+        <w:t>21</w:t>
+      </w:r>
+      <w:r>
+        <w:rPr>
+          <w:noProof/>
+        </w:rPr>
+        <w:fldChar w:fldCharType="end"/>
+      </w:r>
       <w:r>
         <w:t>. ábra Sikeres feltöltés értesítése</w:t>
       </w:r>
@@ -2956,14 +3216,27 @@
       <w:pPr>
         <w:pStyle w:val="Kpalrs"/>
       </w:pPr>
-      <w:fldSimple w:instr=" SEQ ábra \* ARABIC ">
-        <w:r>
-          <w:rPr>
-            <w:noProof/>
-          </w:rPr>
-          <w:t>22</w:t>
-        </w:r>
-      </w:fldSimple>
+      <w:r>
+        <w:fldChar w:fldCharType="begin"/>
+      </w:r>
+      <w:r>
+        <w:instrText xml:space="preserve"> SEQ ábra \* ARABIC </w:instrText>
+      </w:r>
+      <w:r>
+        <w:fldChar w:fldCharType="separate"/>
+      </w:r>
+      <w:r>
+        <w:rPr>
+          <w:noProof/>
+        </w:rPr>
+        <w:t>22</w:t>
+      </w:r>
+      <w:r>
+        <w:rPr>
+          <w:noProof/>
+        </w:rPr>
+        <w:fldChar w:fldCharType="end"/>
+      </w:r>
       <w:r>
         <w:t>. ábra Az érmemódosítás felülete</w:t>
       </w:r>
@@ -3090,14 +3363,27 @@
       <w:pPr>
         <w:pStyle w:val="Kpalrs"/>
       </w:pPr>
-      <w:fldSimple w:instr=" SEQ ábra \* ARABIC ">
-        <w:r>
-          <w:rPr>
-            <w:noProof/>
-          </w:rPr>
-          <w:t>23</w:t>
-        </w:r>
-      </w:fldSimple>
+      <w:r>
+        <w:fldChar w:fldCharType="begin"/>
+      </w:r>
+      <w:r>
+        <w:instrText xml:space="preserve"> SEQ ábra \* ARABIC </w:instrText>
+      </w:r>
+      <w:r>
+        <w:fldChar w:fldCharType="separate"/>
+      </w:r>
+      <w:r>
+        <w:rPr>
+          <w:noProof/>
+        </w:rPr>
+        <w:t>23</w:t>
+      </w:r>
+      <w:r>
+        <w:rPr>
+          <w:noProof/>
+        </w:rPr>
+        <w:fldChar w:fldCharType="end"/>
+      </w:r>
       <w:r>
         <w:t>. ábra Kötelező adat hiány hibaüzenete</w:t>
       </w:r>
@@ -3152,14 +3438,27 @@
       <w:pPr>
         <w:pStyle w:val="Kpalrs"/>
       </w:pPr>
-      <w:fldSimple w:instr=" SEQ ábra \* ARABIC ">
-        <w:r>
-          <w:rPr>
-            <w:noProof/>
-          </w:rPr>
-          <w:t>24</w:t>
-        </w:r>
-      </w:fldSimple>
+      <w:r>
+        <w:fldChar w:fldCharType="begin"/>
+      </w:r>
+      <w:r>
+        <w:instrText xml:space="preserve"> SEQ ábra \* ARABIC </w:instrText>
+      </w:r>
+      <w:r>
+        <w:fldChar w:fldCharType="separate"/>
+      </w:r>
+      <w:r>
+        <w:rPr>
+          <w:noProof/>
+        </w:rPr>
+        <w:t>24</w:t>
+      </w:r>
+      <w:r>
+        <w:rPr>
+          <w:noProof/>
+        </w:rPr>
+        <w:fldChar w:fldCharType="end"/>
+      </w:r>
       <w:r>
         <w:t>. ábra Nem kép fájlhiba hibaüzenete</w:t>
       </w:r>
@@ -3214,14 +3513,30 @@
       <w:pPr>
         <w:pStyle w:val="Kpalrs"/>
       </w:pPr>
-      <w:fldSimple w:instr=" SEQ ábra \* ARABIC ">
-        <w:r>
-          <w:rPr>
-            <w:noProof/>
-          </w:rPr>
-          <w:t>25</w:t>
-        </w:r>
-      </w:fldSimple>
+      <w:r>
+        <w:fldChar w:fldCharType="begin"/>
+      </w:r>
+      <w:r>
+        <w:instrText xml:space="preserve"> SE</w:instrText>
+      </w:r>
+      <w:r>
+        <w:instrText xml:space="preserve">Q ábra \* ARABIC </w:instrText>
+      </w:r>
+      <w:r>
+        <w:fldChar w:fldCharType="separate"/>
+      </w:r>
+      <w:r>
+        <w:rPr>
+          <w:noProof/>
+        </w:rPr>
+        <w:t>25</w:t>
+      </w:r>
+      <w:r>
+        <w:rPr>
+          <w:noProof/>
+        </w:rPr>
+        <w:fldChar w:fldCharType="end"/>
+      </w:r>
       <w:r>
         <w:t>. ábra Nagy fájlméret hibaüzenete</w:t>
       </w:r>
@@ -3276,14 +3591,27 @@
       <w:pPr>
         <w:pStyle w:val="Kpalrs"/>
       </w:pPr>
-      <w:fldSimple w:instr=" SEQ ábra \* ARABIC ">
-        <w:r>
-          <w:rPr>
-            <w:noProof/>
-          </w:rPr>
-          <w:t>26</w:t>
-        </w:r>
-      </w:fldSimple>
+      <w:r>
+        <w:fldChar w:fldCharType="begin"/>
+      </w:r>
+      <w:r>
+        <w:instrText xml:space="preserve"> SEQ ábra \* ARABIC </w:instrText>
+      </w:r>
+      <w:r>
+        <w:fldChar w:fldCharType="separate"/>
+      </w:r>
+      <w:r>
+        <w:rPr>
+          <w:noProof/>
+        </w:rPr>
+        <w:t>26</w:t>
+      </w:r>
+      <w:r>
+        <w:rPr>
+          <w:noProof/>
+        </w:rPr>
+        <w:fldChar w:fldCharType="end"/>
+      </w:r>
       <w:r>
         <w:t>. ábra A sikeres módosítás üzenete</w:t>
       </w:r>
@@ -3390,14 +3718,27 @@
       <w:pPr>
         <w:pStyle w:val="Kpalrs"/>
       </w:pPr>
-      <w:fldSimple w:instr=" SEQ ábra \* ARABIC ">
-        <w:r>
-          <w:rPr>
-            <w:noProof/>
-          </w:rPr>
-          <w:t>27</w:t>
-        </w:r>
-      </w:fldSimple>
+      <w:r>
+        <w:fldChar w:fldCharType="begin"/>
+      </w:r>
+      <w:r>
+        <w:instrText xml:space="preserve"> SEQ ábra \* ARABIC </w:instrText>
+      </w:r>
+      <w:r>
+        <w:fldChar w:fldCharType="separate"/>
+      </w:r>
+      <w:r>
+        <w:rPr>
+          <w:noProof/>
+        </w:rPr>
+        <w:t>27</w:t>
+      </w:r>
+      <w:r>
+        <w:rPr>
+          <w:noProof/>
+        </w:rPr>
+        <w:fldChar w:fldCharType="end"/>
+      </w:r>
       <w:r>
         <w:t>. ábra A fórumok oldal felülete</w:t>
       </w:r>
@@ -3573,14 +3914,27 @@
       <w:pPr>
         <w:pStyle w:val="Kpalrs"/>
       </w:pPr>
-      <w:fldSimple w:instr=" SEQ ábra \* ARABIC ">
-        <w:r>
-          <w:rPr>
-            <w:noProof/>
-          </w:rPr>
-          <w:t>29</w:t>
-        </w:r>
-      </w:fldSimple>
+      <w:r>
+        <w:fldChar w:fldCharType="begin"/>
+      </w:r>
+      <w:r>
+        <w:instrText xml:space="preserve"> SEQ ábra \* ARABIC </w:instrText>
+      </w:r>
+      <w:r>
+        <w:fldChar w:fldCharType="separate"/>
+      </w:r>
+      <w:r>
+        <w:rPr>
+          <w:noProof/>
+        </w:rPr>
+        <w:t>29</w:t>
+      </w:r>
+      <w:r>
+        <w:rPr>
+          <w:noProof/>
+        </w:rPr>
+        <w:fldChar w:fldCharType="end"/>
+      </w:r>
       <w:r>
         <w:t>. ábra Fórumbejegyzés felvételi felület</w:t>
       </w:r>
@@ -3722,14 +4076,27 @@
       <w:pPr>
         <w:pStyle w:val="Kpalrs"/>
       </w:pPr>
-      <w:fldSimple w:instr=" SEQ ábra \* ARABIC ">
-        <w:r>
-          <w:rPr>
-            <w:noProof/>
-          </w:rPr>
-          <w:t>30</w:t>
-        </w:r>
-      </w:fldSimple>
+      <w:r>
+        <w:fldChar w:fldCharType="begin"/>
+      </w:r>
+      <w:r>
+        <w:instrText xml:space="preserve"> SEQ ábra \* ARABIC </w:instrText>
+      </w:r>
+      <w:r>
+        <w:fldChar w:fldCharType="separate"/>
+      </w:r>
+      <w:r>
+        <w:rPr>
+          <w:noProof/>
+        </w:rPr>
+        <w:t>30</w:t>
+      </w:r>
+      <w:r>
+        <w:rPr>
+          <w:noProof/>
+        </w:rPr>
+        <w:fldChar w:fldCharType="end"/>
+      </w:r>
       <w:r>
         <w:t>. ábra Hiányos kötelező adatok hibaüzenete</w:t>
       </w:r>
@@ -3784,14 +4151,27 @@
       <w:pPr>
         <w:pStyle w:val="Kpalrs"/>
       </w:pPr>
-      <w:fldSimple w:instr=" SEQ ábra \* ARABIC ">
-        <w:r>
-          <w:rPr>
-            <w:noProof/>
-          </w:rPr>
-          <w:t>31</w:t>
-        </w:r>
-      </w:fldSimple>
+      <w:r>
+        <w:fldChar w:fldCharType="begin"/>
+      </w:r>
+      <w:r>
+        <w:instrText xml:space="preserve"> SEQ ábra \* ARABIC </w:instrText>
+      </w:r>
+      <w:r>
+        <w:fldChar w:fldCharType="separate"/>
+      </w:r>
+      <w:r>
+        <w:rPr>
+          <w:noProof/>
+        </w:rPr>
+        <w:t>31</w:t>
+      </w:r>
+      <w:r>
+        <w:rPr>
+          <w:noProof/>
+        </w:rPr>
+        <w:fldChar w:fldCharType="end"/>
+      </w:r>
       <w:r>
         <w:t>. ábra Fájltípus hiba hibaüzenete</w:t>
       </w:r>
@@ -3847,14 +4227,27 @@
       <w:pPr>
         <w:pStyle w:val="Kpalrs"/>
       </w:pPr>
-      <w:fldSimple w:instr=" SEQ ábra \* ARABIC ">
-        <w:r>
-          <w:rPr>
-            <w:noProof/>
-          </w:rPr>
-          <w:t>32</w:t>
-        </w:r>
-      </w:fldSimple>
+      <w:r>
+        <w:fldChar w:fldCharType="begin"/>
+      </w:r>
+      <w:r>
+        <w:instrText xml:space="preserve"> SEQ ábra \* ARABIC </w:instrText>
+      </w:r>
+      <w:r>
+        <w:fldChar w:fldCharType="separate"/>
+      </w:r>
+      <w:r>
+        <w:rPr>
+          <w:noProof/>
+        </w:rPr>
+        <w:t>32</w:t>
+      </w:r>
+      <w:r>
+        <w:rPr>
+          <w:noProof/>
+        </w:rPr>
+        <w:fldChar w:fldCharType="end"/>
+      </w:r>
       <w:r>
         <w:t>. ábra Fájlméret hiba hibaüzenete</w:t>
       </w:r>
@@ -3909,14 +4302,27 @@
       <w:pPr>
         <w:pStyle w:val="Kpalrs"/>
       </w:pPr>
-      <w:fldSimple w:instr=" SEQ ábra \* ARABIC ">
-        <w:r>
-          <w:rPr>
-            <w:noProof/>
-          </w:rPr>
-          <w:t>33</w:t>
-        </w:r>
-      </w:fldSimple>
+      <w:r>
+        <w:fldChar w:fldCharType="begin"/>
+      </w:r>
+      <w:r>
+        <w:instrText xml:space="preserve"> SEQ ábra \* ARABIC </w:instrText>
+      </w:r>
+      <w:r>
+        <w:fldChar w:fldCharType="separate"/>
+      </w:r>
+      <w:r>
+        <w:rPr>
+          <w:noProof/>
+        </w:rPr>
+        <w:t>33</w:t>
+      </w:r>
+      <w:r>
+        <w:rPr>
+          <w:noProof/>
+        </w:rPr>
+        <w:fldChar w:fldCharType="end"/>
+      </w:r>
       <w:r>
         <w:t>. ábra A sikeres feltöltés üzenete</w:t>
       </w:r>
@@ -3981,14 +4387,27 @@
       <w:pPr>
         <w:pStyle w:val="Kpalrs"/>
       </w:pPr>
-      <w:fldSimple w:instr=" SEQ ábra \* ARABIC ">
-        <w:r>
-          <w:rPr>
-            <w:noProof/>
-          </w:rPr>
-          <w:t>34</w:t>
-        </w:r>
-      </w:fldSimple>
+      <w:r>
+        <w:fldChar w:fldCharType="begin"/>
+      </w:r>
+      <w:r>
+        <w:instrText xml:space="preserve"> SEQ ábra \* ARABIC </w:instrText>
+      </w:r>
+      <w:r>
+        <w:fldChar w:fldCharType="separate"/>
+      </w:r>
+      <w:r>
+        <w:rPr>
+          <w:noProof/>
+        </w:rPr>
+        <w:t>34</w:t>
+      </w:r>
+      <w:r>
+        <w:rPr>
+          <w:noProof/>
+        </w:rPr>
+        <w:fldChar w:fldCharType="end"/>
+      </w:r>
       <w:r>
         <w:t>. ábra Egy fórumbejegyzés felülete</w:t>
       </w:r>
@@ -4127,14 +4546,27 @@
       <w:pPr>
         <w:pStyle w:val="Kpalrs"/>
       </w:pPr>
-      <w:fldSimple w:instr=" SEQ ábra \* ARABIC ">
-        <w:r>
-          <w:rPr>
-            <w:noProof/>
-          </w:rPr>
-          <w:t>35</w:t>
-        </w:r>
-      </w:fldSimple>
+      <w:r>
+        <w:fldChar w:fldCharType="begin"/>
+      </w:r>
+      <w:r>
+        <w:instrText xml:space="preserve"> SEQ ábra \* ARABIC </w:instrText>
+      </w:r>
+      <w:r>
+        <w:fldChar w:fldCharType="separate"/>
+      </w:r>
+      <w:r>
+        <w:rPr>
+          <w:noProof/>
+        </w:rPr>
+        <w:t>35</w:t>
+      </w:r>
+      <w:r>
+        <w:rPr>
+          <w:noProof/>
+        </w:rPr>
+        <w:fldChar w:fldCharType="end"/>
+      </w:r>
       <w:r>
         <w:t>. ábra Az aukciós felület</w:t>
       </w:r>
@@ -4190,14 +4622,27 @@
       <w:pPr>
         <w:pStyle w:val="Kpalrs"/>
       </w:pPr>
-      <w:fldSimple w:instr=" SEQ ábra \* ARABIC ">
-        <w:r>
-          <w:rPr>
-            <w:noProof/>
-          </w:rPr>
-          <w:t>36</w:t>
-        </w:r>
-      </w:fldSimple>
+      <w:r>
+        <w:fldChar w:fldCharType="begin"/>
+      </w:r>
+      <w:r>
+        <w:instrText xml:space="preserve"> SEQ ábra \* ARABIC </w:instrText>
+      </w:r>
+      <w:r>
+        <w:fldChar w:fldCharType="separate"/>
+      </w:r>
+      <w:r>
+        <w:rPr>
+          <w:noProof/>
+        </w:rPr>
+        <w:t>36</w:t>
+      </w:r>
+      <w:r>
+        <w:rPr>
+          <w:noProof/>
+        </w:rPr>
+        <w:fldChar w:fldCharType="end"/>
+      </w:r>
       <w:r>
         <w:t>. ábra Aukciós felület keresési eredménye</w:t>
       </w:r>
@@ -4235,16 +4680,7 @@
     </w:p>
     <w:p>
       <w:r>
-        <w:t>Az aukciós kártyák</w:t>
-      </w:r>
-      <w:r>
-        <w:t>ra</w:t>
-      </w:r>
-      <w:r>
-        <w:t xml:space="preserve">, </w:t>
-      </w:r>
-      <w:r>
-        <w:t>keresési linkekre kattintunk, akkor a felhasználó át lesz irányítva az adott aukció oldalára</w:t>
+        <w:t>Az aukciós kártyákra, keresési linkekre kattintunk, akkor a felhasználó át lesz irányítva az adott aukció oldalára</w:t>
       </w:r>
     </w:p>
     <w:p>
@@ -4308,14 +4744,27 @@
       <w:pPr>
         <w:pStyle w:val="Kpalrs"/>
       </w:pPr>
-      <w:fldSimple w:instr=" SEQ ábra \* ARABIC ">
-        <w:r>
-          <w:rPr>
-            <w:noProof/>
-          </w:rPr>
-          <w:t>37</w:t>
-        </w:r>
-      </w:fldSimple>
+      <w:r>
+        <w:fldChar w:fldCharType="begin"/>
+      </w:r>
+      <w:r>
+        <w:instrText xml:space="preserve"> SEQ ábra \* ARABIC </w:instrText>
+      </w:r>
+      <w:r>
+        <w:fldChar w:fldCharType="separate"/>
+      </w:r>
+      <w:r>
+        <w:rPr>
+          <w:noProof/>
+        </w:rPr>
+        <w:t>37</w:t>
+      </w:r>
+      <w:r>
+        <w:rPr>
+          <w:noProof/>
+        </w:rPr>
+        <w:fldChar w:fldCharType="end"/>
+      </w:r>
       <w:r>
         <w:t>. ábra Az aukció felülete</w:t>
       </w:r>
@@ -4329,8 +4778,6 @@
       <w:r>
         <w:t>Az aukciós valós időben futnak, azaz, ha valaki leadja licitjét, akkor egyidőben változik meg a minimum licit, és a licitáló felhasználók listája.</w:t>
       </w:r>
-      <w:bookmarkStart w:id="11" w:name="_GoBack"/>
-      <w:bookmarkEnd w:id="11"/>
     </w:p>
     <w:p>
       <w:r>
@@ -4381,12 +4828,84 @@
       <w:pPr>
         <w:pStyle w:val="Cmsor2"/>
       </w:pPr>
-      <w:bookmarkStart w:id="12" w:name="_Toc132967277"/>
+      <w:bookmarkStart w:id="11" w:name="_Toc132967277"/>
       <w:r>
         <w:lastRenderedPageBreak/>
         <w:t>Profil</w:t>
       </w:r>
-      <w:bookmarkEnd w:id="12"/>
+      <w:bookmarkEnd w:id="11"/>
+    </w:p>
+    <w:p>
+      <w:pPr>
+        <w:keepNext/>
+      </w:pPr>
+      <w:r>
+        <w:rPr>
+          <w:noProof/>
+          <w:lang w:eastAsia="hu-HU"/>
+        </w:rPr>
+        <w:drawing>
+          <wp:inline distT="0" distB="0" distL="0" distR="0" wp14:anchorId="0EE85DB1" wp14:editId="4E90D941">
+            <wp:extent cx="5760720" cy="4046220"/>
+            <wp:effectExtent l="0" t="0" r="0" b="0"/>
+            <wp:docPr id="19" name="Kép 19"/>
+            <wp:cNvGraphicFramePr>
+              <a:graphicFrameLocks xmlns:a="http://schemas.openxmlformats.org/drawingml/2006/main" noChangeAspect="1"/>
+            </wp:cNvGraphicFramePr>
+            <a:graphic xmlns:a="http://schemas.openxmlformats.org/drawingml/2006/main">
+              <a:graphicData uri="http://schemas.openxmlformats.org/drawingml/2006/picture">
+                <pic:pic xmlns:pic="http://schemas.openxmlformats.org/drawingml/2006/picture">
+                  <pic:nvPicPr>
+                    <pic:cNvPr id="1" name=""/>
+                    <pic:cNvPicPr/>
+                  </pic:nvPicPr>
+                  <pic:blipFill>
+                    <a:blip r:embed="rId39"/>
+                    <a:stretch>
+                      <a:fillRect/>
+                    </a:stretch>
+                  </pic:blipFill>
+                  <pic:spPr>
+                    <a:xfrm>
+                      <a:off x="0" y="0"/>
+                      <a:ext cx="5760720" cy="4046220"/>
+                    </a:xfrm>
+                    <a:prstGeom prst="rect">
+                      <a:avLst/>
+                    </a:prstGeom>
+                  </pic:spPr>
+                </pic:pic>
+              </a:graphicData>
+            </a:graphic>
+          </wp:inline>
+        </w:drawing>
+      </w:r>
+    </w:p>
+    <w:p>
+      <w:pPr>
+        <w:pStyle w:val="Kpalrs"/>
+      </w:pPr>
+      <w:r>
+        <w:fldChar w:fldCharType="begin"/>
+      </w:r>
+      <w:r>
+        <w:instrText xml:space="preserve"> SEQ ábra \* ARABIC </w:instrText>
+      </w:r>
+      <w:r>
+        <w:fldChar w:fldCharType="separate"/>
+      </w:r>
+      <w:r>
+        <w:rPr>
+          <w:noProof/>
+        </w:rPr>
+        <w:t>38</w:t>
+      </w:r>
+      <w:r>
+        <w:fldChar w:fldCharType="end"/>
+      </w:r>
+      <w:r>
+        <w:t>. ábra Felhasználói profil</w:t>
+      </w:r>
     </w:p>
     <w:p>
       <w:r>
@@ -4444,110 +4963,500 @@
       <w:r>
         <w:t>erre kattintva egy legördülő menü nyílik le. Innen ismét eljuthatunk profilunkhoz, megtekinthetjük katalógusunk vagy a Profil módosítása gombra kattintva megváltoztathatjuk profilunk adatait.</w:t>
       </w:r>
+      <w:r>
+        <w:rPr>
+          <w:noProof/>
+          <w:lang w:eastAsia="hu-HU"/>
+        </w:rPr>
+        <w:t xml:space="preserve"> </w:t>
+      </w:r>
+    </w:p>
+    <w:p>
+      <w:pPr>
+        <w:spacing w:line="259" w:lineRule="auto"/>
+        <w:jc w:val="left"/>
+      </w:pPr>
+      <w:r>
+        <w:rPr>
+          <w:noProof/>
+          <w:lang w:eastAsia="hu-HU"/>
+        </w:rPr>
+        <w:drawing>
+          <wp:anchor distT="0" distB="0" distL="114300" distR="114300" simplePos="0" relativeHeight="251658240" behindDoc="0" locked="0" layoutInCell="1" allowOverlap="1">
+            <wp:simplePos x="0" y="0"/>
+            <wp:positionH relativeFrom="column">
+              <wp:posOffset>2243455</wp:posOffset>
+            </wp:positionH>
+            <wp:positionV relativeFrom="paragraph">
+              <wp:posOffset>13970</wp:posOffset>
+            </wp:positionV>
+            <wp:extent cx="1435100" cy="1514475"/>
+            <wp:effectExtent l="0" t="0" r="0" b="9525"/>
+            <wp:wrapSquare wrapText="bothSides"/>
+            <wp:docPr id="40" name="Kép 40"/>
+            <wp:cNvGraphicFramePr>
+              <a:graphicFrameLocks xmlns:a="http://schemas.openxmlformats.org/drawingml/2006/main" noChangeAspect="1"/>
+            </wp:cNvGraphicFramePr>
+            <a:graphic xmlns:a="http://schemas.openxmlformats.org/drawingml/2006/main">
+              <a:graphicData uri="http://schemas.openxmlformats.org/drawingml/2006/picture">
+                <pic:pic xmlns:pic="http://schemas.openxmlformats.org/drawingml/2006/picture">
+                  <pic:nvPicPr>
+                    <pic:cNvPr id="1" name=""/>
+                    <pic:cNvPicPr/>
+                  </pic:nvPicPr>
+                  <pic:blipFill>
+                    <a:blip r:embed="rId40">
+                      <a:extLst>
+                        <a:ext uri="{28A0092B-C50C-407E-A947-70E740481C1C}">
+                          <a14:useLocalDpi xmlns:a14="http://schemas.microsoft.com/office/drawing/2010/main" val="0"/>
+                        </a:ext>
+                      </a:extLst>
+                    </a:blip>
+                    <a:stretch>
+                      <a:fillRect/>
+                    </a:stretch>
+                  </pic:blipFill>
+                  <pic:spPr>
+                    <a:xfrm>
+                      <a:off x="0" y="0"/>
+                      <a:ext cx="1435100" cy="1514475"/>
+                    </a:xfrm>
+                    <a:prstGeom prst="rect">
+                      <a:avLst/>
+                    </a:prstGeom>
+                  </pic:spPr>
+                </pic:pic>
+              </a:graphicData>
+            </a:graphic>
+            <wp14:sizeRelV relativeFrom="margin">
+              <wp14:pctHeight>0</wp14:pctHeight>
+            </wp14:sizeRelV>
+          </wp:anchor>
+        </w:drawing>
+      </w:r>
+      <w:r>
+        <w:rPr>
+          <w:noProof/>
+        </w:rPr>
+        <mc:AlternateContent>
+          <mc:Choice Requires="wps">
+            <w:drawing>
+              <wp:anchor distT="0" distB="0" distL="114300" distR="114300" simplePos="0" relativeHeight="251660288" behindDoc="0" locked="0" layoutInCell="1" allowOverlap="1" wp14:anchorId="4E599E14" wp14:editId="5F1239A2">
+                <wp:simplePos x="0" y="0"/>
+                <wp:positionH relativeFrom="column">
+                  <wp:posOffset>2233930</wp:posOffset>
+                </wp:positionH>
+                <wp:positionV relativeFrom="paragraph">
+                  <wp:posOffset>1613535</wp:posOffset>
+                </wp:positionV>
+                <wp:extent cx="1435100" cy="635"/>
+                <wp:effectExtent l="0" t="0" r="0" b="0"/>
+                <wp:wrapSquare wrapText="bothSides"/>
+                <wp:docPr id="41" name="Szövegdoboz 41"/>
+                <wp:cNvGraphicFramePr/>
+                <a:graphic xmlns:a="http://schemas.openxmlformats.org/drawingml/2006/main">
+                  <a:graphicData uri="http://schemas.microsoft.com/office/word/2010/wordprocessingShape">
+                    <wps:wsp>
+                      <wps:cNvSpPr txBox="1"/>
+                      <wps:spPr>
+                        <a:xfrm>
+                          <a:off x="0" y="0"/>
+                          <a:ext cx="1435100" cy="635"/>
+                        </a:xfrm>
+                        <a:prstGeom prst="rect">
+                          <a:avLst/>
+                        </a:prstGeom>
+                        <a:solidFill>
+                          <a:prstClr val="white"/>
+                        </a:solidFill>
+                        <a:ln>
+                          <a:noFill/>
+                        </a:ln>
+                      </wps:spPr>
+                      <wps:txbx>
+                        <w:txbxContent>
+                          <w:p>
+                            <w:pPr>
+                              <w:pStyle w:val="Kpalrs"/>
+                              <w:rPr>
+                                <w:noProof/>
+                                <w:sz w:val="24"/>
+                              </w:rPr>
+                            </w:pPr>
+                            <w:r>
+                              <w:rPr>
+                                <w:noProof/>
+                              </w:rPr>
+                              <w:fldChar w:fldCharType="begin"/>
+                            </w:r>
+                            <w:r>
+                              <w:rPr>
+                                <w:noProof/>
+                              </w:rPr>
+                              <w:instrText xml:space="preserve"> SEQ ábra \* ARABIC </w:instrText>
+                            </w:r>
+                            <w:r>
+                              <w:rPr>
+                                <w:noProof/>
+                              </w:rPr>
+                              <w:fldChar w:fldCharType="separate"/>
+                            </w:r>
+                            <w:r>
+                              <w:rPr>
+                                <w:noProof/>
+                              </w:rPr>
+                              <w:t>39</w:t>
+                            </w:r>
+                            <w:r>
+                              <w:rPr>
+                                <w:noProof/>
+                              </w:rPr>
+                              <w:fldChar w:fldCharType="end"/>
+                            </w:r>
+                            <w:r>
+                              <w:t>. ábra Felhasználókezelési menü</w:t>
+                            </w:r>
+                          </w:p>
+                        </w:txbxContent>
+                      </wps:txbx>
+                      <wps:bodyPr rot="0" spcFirstLastPara="0" vertOverflow="overflow" horzOverflow="overflow" vert="horz" wrap="square" lIns="0" tIns="0" rIns="0" bIns="0" numCol="1" spcCol="0" rtlCol="0" fromWordArt="0" anchor="t" anchorCtr="0" forceAA="0" compatLnSpc="1">
+                        <a:prstTxWarp prst="textNoShape">
+                          <a:avLst/>
+                        </a:prstTxWarp>
+                        <a:spAutoFit/>
+                      </wps:bodyPr>
+                    </wps:wsp>
+                  </a:graphicData>
+                </a:graphic>
+              </wp:anchor>
+            </w:drawing>
+          </mc:Choice>
+          <mc:Fallback>
+            <w:pict>
+              <v:shapetype w14:anchorId="4E599E14" id="_x0000_t202" coordsize="21600,21600" o:spt="202" path="m,l,21600r21600,l21600,xe">
+                <v:stroke joinstyle="miter"/>
+                <v:path gradientshapeok="t" o:connecttype="rect"/>
+              </v:shapetype>
+              <v:shape id="Szövegdoboz 41" o:spid="_x0000_s1026" type="#_x0000_t202" style="position:absolute;margin-left:175.9pt;margin-top:127.05pt;width:113pt;height:.05pt;z-index:251660288;visibility:visible;mso-wrap-style:square;mso-wrap-distance-left:9pt;mso-wrap-distance-top:0;mso-wrap-distance-right:9pt;mso-wrap-distance-bottom:0;mso-position-horizontal:absolute;mso-position-horizontal-relative:text;mso-position-vertical:absolute;mso-position-vertical-relative:text;v-text-anchor:top" o:gfxdata="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" stroked="f">
+                <v:textbox style="mso-fit-shape-to-text:t" inset="0,0,0,0">
+                  <w:txbxContent>
+                    <w:p>
+                      <w:pPr>
+                        <w:pStyle w:val="Kpalrs"/>
+                        <w:rPr>
+                          <w:noProof/>
+                          <w:sz w:val="24"/>
+                        </w:rPr>
+                      </w:pPr>
+                      <w:r>
+                        <w:rPr>
+                          <w:noProof/>
+                        </w:rPr>
+                        <w:fldChar w:fldCharType="begin"/>
+                      </w:r>
+                      <w:r>
+                        <w:rPr>
+                          <w:noProof/>
+                        </w:rPr>
+                        <w:instrText xml:space="preserve"> SEQ ábra \* ARABIC </w:instrText>
+                      </w:r>
+                      <w:r>
+                        <w:rPr>
+                          <w:noProof/>
+                        </w:rPr>
+                        <w:fldChar w:fldCharType="separate"/>
+                      </w:r>
+                      <w:r>
+                        <w:rPr>
+                          <w:noProof/>
+                        </w:rPr>
+                        <w:t>39</w:t>
+                      </w:r>
+                      <w:r>
+                        <w:rPr>
+                          <w:noProof/>
+                        </w:rPr>
+                        <w:fldChar w:fldCharType="end"/>
+                      </w:r>
+                      <w:r>
+                        <w:t>. ábra Felhasználókezelési menü</w:t>
+                      </w:r>
+                    </w:p>
+                  </w:txbxContent>
+                </v:textbox>
+                <w10:wrap type="square"/>
+              </v:shape>
+            </w:pict>
+          </mc:Fallback>
+        </mc:AlternateContent>
+      </w:r>
+      <w:r>
+        <w:br w:type="page"/>
+      </w:r>
     </w:p>
     <w:p>
       <w:pPr>
         <w:pStyle w:val="Cmsor2"/>
       </w:pPr>
-      <w:bookmarkStart w:id="13" w:name="_Profilmódosítás"/>
-      <w:bookmarkStart w:id="14" w:name="_Toc132967278"/>
+      <w:bookmarkStart w:id="12" w:name="_Profilmódosítás"/>
+      <w:bookmarkStart w:id="13" w:name="_Toc132967278"/>
+      <w:bookmarkEnd w:id="12"/>
+      <w:r>
+        <w:lastRenderedPageBreak/>
+        <w:t>Profilmódosítás</w:t>
+      </w:r>
       <w:bookmarkEnd w:id="13"/>
-      <w:r>
-        <w:t>Profilmódosítás</w:t>
+    </w:p>
+    <w:p>
+      <w:r>
+        <w:t>Itt a kötelező mezők kitöltése mellett lehetőségünk nyílik még a Címünk és Telefonszámunk megadására is. Feltölthetünk emellett magunknak profilképet is</w:t>
+      </w:r>
+      <w:r>
+        <w:t>,</w:t>
+      </w:r>
+      <w:r>
+        <w:t xml:space="preserve"> amit később a profilunk </w:t>
+      </w:r>
+      <w:r>
+        <w:t>fog mutatni. Az oldal hibaüz</w:t>
+      </w:r>
+      <w:r>
+        <w:t>e</w:t>
+      </w:r>
+      <w:r>
+        <w:t>ne</w:t>
+      </w:r>
+      <w:r>
+        <w:t>tet</w:t>
+      </w:r>
+      <w:r>
+        <w:t xml:space="preserve"> küld,</w:t>
+      </w:r>
+      <w:r>
+        <w:t xml:space="preserve"> </w:t>
+      </w:r>
+      <w:r>
+        <w:t>ha nem töltöttünk ki minden kötelező mezőt,</w:t>
+      </w:r>
+      <w:r>
+        <w:t xml:space="preserve"> ha</w:t>
+      </w:r>
+      <w:r>
+        <w:t xml:space="preserve"> nem egyezik a két megadott jelszó, </w:t>
+      </w:r>
+      <w:r>
+        <w:t xml:space="preserve">ha </w:t>
+      </w:r>
+      <w:r>
+        <w:t xml:space="preserve">a jelszavak nem felelnek meg a minimum erősségnek, </w:t>
+      </w:r>
+      <w:r>
+        <w:t xml:space="preserve">ha </w:t>
+      </w:r>
+      <w:r>
+        <w:t xml:space="preserve">a telefonszám nem felel meg a megadott formátumnak, </w:t>
+      </w:r>
+      <w:r>
+        <w:t xml:space="preserve">ha </w:t>
+      </w:r>
+      <w:r>
+        <w:t>a feltöltött file nem kép</w:t>
+      </w:r>
+      <w:r>
+        <w:t>,</w:t>
+      </w:r>
+      <w:r>
+        <w:t xml:space="preserve"> vagy a feltöltött kép mérete meghaladja a</w:t>
+      </w:r>
+      <w:r>
+        <w:t xml:space="preserve"> nagyobb, mint</w:t>
+      </w:r>
+      <w:r>
+        <w:t xml:space="preserve"> 5 MB méretet.</w:t>
+      </w:r>
+    </w:p>
+    <w:p>
+      <w:pPr>
+        <w:keepNext/>
+      </w:pPr>
+      <w:r>
+        <w:rPr>
+          <w:noProof/>
+          <w:lang w:eastAsia="hu-HU"/>
+        </w:rPr>
+        <w:drawing>
+          <wp:inline distT="0" distB="0" distL="0" distR="0" wp14:anchorId="1A986239" wp14:editId="7B50380D">
+            <wp:extent cx="5760720" cy="4046220"/>
+            <wp:effectExtent l="0" t="0" r="0" b="0"/>
+            <wp:docPr id="42" name="Kép 42"/>
+            <wp:cNvGraphicFramePr>
+              <a:graphicFrameLocks xmlns:a="http://schemas.openxmlformats.org/drawingml/2006/main" noChangeAspect="1"/>
+            </wp:cNvGraphicFramePr>
+            <a:graphic xmlns:a="http://schemas.openxmlformats.org/drawingml/2006/main">
+              <a:graphicData uri="http://schemas.openxmlformats.org/drawingml/2006/picture">
+                <pic:pic xmlns:pic="http://schemas.openxmlformats.org/drawingml/2006/picture">
+                  <pic:nvPicPr>
+                    <pic:cNvPr id="1" name=""/>
+                    <pic:cNvPicPr/>
+                  </pic:nvPicPr>
+                  <pic:blipFill>
+                    <a:blip r:embed="rId41"/>
+                    <a:stretch>
+                      <a:fillRect/>
+                    </a:stretch>
+                  </pic:blipFill>
+                  <pic:spPr>
+                    <a:xfrm>
+                      <a:off x="0" y="0"/>
+                      <a:ext cx="5760720" cy="4046220"/>
+                    </a:xfrm>
+                    <a:prstGeom prst="rect">
+                      <a:avLst/>
+                    </a:prstGeom>
+                  </pic:spPr>
+                </pic:pic>
+              </a:graphicData>
+            </a:graphic>
+          </wp:inline>
+        </w:drawing>
+      </w:r>
+    </w:p>
+    <w:p>
+      <w:pPr>
+        <w:pStyle w:val="Kpalrs"/>
+      </w:pPr>
+      <w:r>
+        <w:fldChar w:fldCharType="begin"/>
+      </w:r>
+      <w:r>
+        <w:instrText xml:space="preserve"> SEQ ábra \* ARABIC </w:instrText>
+      </w:r>
+      <w:r>
+        <w:fldChar w:fldCharType="separate"/>
+      </w:r>
+      <w:r>
+        <w:rPr>
+          <w:noProof/>
+        </w:rPr>
+        <w:t>40</w:t>
+      </w:r>
+      <w:r>
+        <w:fldChar w:fldCharType="end"/>
+      </w:r>
+      <w:r>
+        <w:t>. ábra Profil módosítás űrlapja</w:t>
+      </w:r>
+    </w:p>
+    <w:p>
+      <w:pPr>
+        <w:spacing w:line="259" w:lineRule="auto"/>
+        <w:jc w:val="left"/>
+        <w:rPr>
+          <w:rFonts w:eastAsiaTheme="majorEastAsia" w:cstheme="majorBidi"/>
+          <w:sz w:val="32"/>
+          <w:szCs w:val="32"/>
+        </w:rPr>
+      </w:pPr>
+      <w:bookmarkStart w:id="14" w:name="_Toc132967279"/>
+      <w:r>
+        <w:br w:type="page"/>
+      </w:r>
+    </w:p>
+    <w:p>
+      <w:pPr>
+        <w:pStyle w:val="Cmsor1"/>
+      </w:pPr>
+      <w:r>
+        <w:lastRenderedPageBreak/>
+        <w:t>Adminisztráció</w:t>
       </w:r>
       <w:bookmarkEnd w:id="14"/>
     </w:p>
     <w:p>
-      <w:r>
-        <w:t>Itt a kötelező mezők kitöltése mellett lehetőségünk nyílik még a Címünk és Telefonszámunk megadására is. Feltölthetünk emellett magunknak profilképet is</w:t>
-      </w:r>
-      <w:r>
-        <w:t>,</w:t>
-      </w:r>
-      <w:r>
-        <w:t xml:space="preserve"> amit később a profilunk </w:t>
-      </w:r>
-      <w:r>
-        <w:t>fog mutatni. Az oldal hibaüz</w:t>
-      </w:r>
-      <w:r>
-        <w:t>e</w:t>
-      </w:r>
-      <w:r>
-        <w:t>ne</w:t>
-      </w:r>
-      <w:r>
-        <w:t>tet</w:t>
-      </w:r>
-      <w:r>
-        <w:t xml:space="preserve"> küld,</w:t>
-      </w:r>
-      <w:r>
-        <w:t xml:space="preserve"> </w:t>
-      </w:r>
-      <w:r>
-        <w:t>ha nem töltöttünk ki minden kötelező mezőt,</w:t>
-      </w:r>
-      <w:r>
-        <w:t xml:space="preserve"> ha</w:t>
-      </w:r>
-      <w:r>
-        <w:t xml:space="preserve"> nem egyezik a két megadott jelszó, </w:t>
-      </w:r>
-      <w:r>
-        <w:t xml:space="preserve">ha </w:t>
-      </w:r>
-      <w:r>
-        <w:t xml:space="preserve">a jelszavak nem felelnek meg a minimum erősségnek, </w:t>
-      </w:r>
-      <w:r>
-        <w:t xml:space="preserve">ha </w:t>
-      </w:r>
-      <w:r>
-        <w:t xml:space="preserve">a telefonszám nem felel meg a megadott formátumnak, </w:t>
-      </w:r>
-      <w:r>
-        <w:t xml:space="preserve">ha </w:t>
-      </w:r>
-      <w:r>
-        <w:t>a feltöltött file nem kép</w:t>
-      </w:r>
-      <w:r>
-        <w:t>,</w:t>
-      </w:r>
-      <w:r>
-        <w:t xml:space="preserve"> vagy a feltöltött kép mérete meghaladja a</w:t>
-      </w:r>
-      <w:r>
-        <w:t xml:space="preserve"> nagyobb, mint</w:t>
-      </w:r>
-      <w:r>
-        <w:t xml:space="preserve"> 5 MB méretet.</w:t>
-      </w:r>
-    </w:p>
-    <w:p>
-      <w:pPr>
-        <w:pStyle w:val="Cmsor1"/>
-      </w:pPr>
-      <w:bookmarkStart w:id="15" w:name="_Toc132967279"/>
-      <w:r>
-        <w:t>Adminisztráció</w:t>
+      <w:pPr>
+        <w:pStyle w:val="Cmsor2"/>
+      </w:pPr>
+      <w:bookmarkStart w:id="15" w:name="_Toc132967280"/>
+      <w:r>
+        <w:t>Adminisztrációs felület</w:t>
       </w:r>
       <w:bookmarkEnd w:id="15"/>
     </w:p>
     <w:p>
-      <w:pPr>
-        <w:pStyle w:val="Cmsor2"/>
-      </w:pPr>
-      <w:bookmarkStart w:id="16" w:name="_Toc132967280"/>
-      <w:r>
-        <w:t>Adminisztrációs felület</w:t>
-      </w:r>
-      <w:bookmarkEnd w:id="16"/>
-    </w:p>
-    <w:p>
       <w:r>
         <w:t>Ha adminisztrátori jogosultsággal rendelkezik fiókunk, akkor a navigációs menü egy „Admin” menüponttal bővül.</w:t>
+      </w:r>
+    </w:p>
+    <w:p>
+      <w:pPr>
+        <w:keepNext/>
+      </w:pPr>
+      <w:r>
+        <w:rPr>
+          <w:noProof/>
+          <w:lang w:eastAsia="hu-HU"/>
+        </w:rPr>
+        <w:drawing>
+          <wp:inline distT="0" distB="0" distL="0" distR="0" wp14:anchorId="2366768B" wp14:editId="0980CE39">
+            <wp:extent cx="5760720" cy="4046220"/>
+            <wp:effectExtent l="0" t="0" r="0" b="0"/>
+            <wp:docPr id="43" name="Kép 43"/>
+            <wp:cNvGraphicFramePr>
+              <a:graphicFrameLocks xmlns:a="http://schemas.openxmlformats.org/drawingml/2006/main" noChangeAspect="1"/>
+            </wp:cNvGraphicFramePr>
+            <a:graphic xmlns:a="http://schemas.openxmlformats.org/drawingml/2006/main">
+              <a:graphicData uri="http://schemas.openxmlformats.org/drawingml/2006/picture">
+                <pic:pic xmlns:pic="http://schemas.openxmlformats.org/drawingml/2006/picture">
+                  <pic:nvPicPr>
+                    <pic:cNvPr id="1" name=""/>
+                    <pic:cNvPicPr/>
+                  </pic:nvPicPr>
+                  <pic:blipFill>
+                    <a:blip r:embed="rId42"/>
+                    <a:stretch>
+                      <a:fillRect/>
+                    </a:stretch>
+                  </pic:blipFill>
+                  <pic:spPr>
+                    <a:xfrm>
+                      <a:off x="0" y="0"/>
+                      <a:ext cx="5760720" cy="4046220"/>
+                    </a:xfrm>
+                    <a:prstGeom prst="rect">
+                      <a:avLst/>
+                    </a:prstGeom>
+                  </pic:spPr>
+                </pic:pic>
+              </a:graphicData>
+            </a:graphic>
+          </wp:inline>
+        </w:drawing>
+      </w:r>
+    </w:p>
+    <w:p>
+      <w:pPr>
+        <w:pStyle w:val="Kpalrs"/>
+      </w:pPr>
+      <w:r>
+        <w:fldChar w:fldCharType="begin"/>
+      </w:r>
+      <w:r>
+        <w:instrText xml:space="preserve"> SEQ ábra \* ARABIC </w:instrText>
+      </w:r>
+      <w:r>
+        <w:fldChar w:fldCharType="separate"/>
+      </w:r>
+      <w:r>
+        <w:rPr>
+          <w:noProof/>
+        </w:rPr>
+        <w:t>41</w:t>
+      </w:r>
+      <w:r>
+        <w:fldChar w:fldCharType="end"/>
+      </w:r>
+      <w:r>
+        <w:t>. ábra Adminisztrációs vezérlőpult</w:t>
       </w:r>
     </w:p>
     <w:p>
@@ -4585,7 +5494,17 @@
       </w:r>
     </w:p>
     <w:p>
-      <w:r>
+      <w:pPr>
+        <w:spacing w:line="259" w:lineRule="auto"/>
+        <w:jc w:val="left"/>
+      </w:pPr>
+      <w:r>
+        <w:br w:type="page"/>
+      </w:r>
+    </w:p>
+    <w:p>
+      <w:r>
+        <w:lastRenderedPageBreak/>
         <w:t>A két táblázat:</w:t>
       </w:r>
     </w:p>
@@ -4611,6 +5530,164 @@
       </w:pPr>
       <w:r>
         <w:t>Kitiltott felhasználók</w:t>
+      </w:r>
+    </w:p>
+    <w:p>
+      <w:pPr>
+        <w:keepNext/>
+      </w:pPr>
+      <w:r>
+        <w:rPr>
+          <w:noProof/>
+          <w:lang w:eastAsia="hu-HU"/>
+        </w:rPr>
+        <w:drawing>
+          <wp:inline distT="0" distB="0" distL="0" distR="0" wp14:anchorId="6472AB5F" wp14:editId="2E152713">
+            <wp:extent cx="5754397" cy="1733550"/>
+            <wp:effectExtent l="0" t="0" r="0" b="0"/>
+            <wp:docPr id="44" name="Kép 44"/>
+            <wp:cNvGraphicFramePr>
+              <a:graphicFrameLocks xmlns:a="http://schemas.openxmlformats.org/drawingml/2006/main" noChangeAspect="1"/>
+            </wp:cNvGraphicFramePr>
+            <a:graphic xmlns:a="http://schemas.openxmlformats.org/drawingml/2006/main">
+              <a:graphicData uri="http://schemas.openxmlformats.org/drawingml/2006/picture">
+                <pic:pic xmlns:pic="http://schemas.openxmlformats.org/drawingml/2006/picture">
+                  <pic:nvPicPr>
+                    <pic:cNvPr id="1" name=""/>
+                    <pic:cNvPicPr/>
+                  </pic:nvPicPr>
+                  <pic:blipFill>
+                    <a:blip r:embed="rId43"/>
+                    <a:stretch>
+                      <a:fillRect/>
+                    </a:stretch>
+                  </pic:blipFill>
+                  <pic:spPr>
+                    <a:xfrm>
+                      <a:off x="0" y="0"/>
+                      <a:ext cx="5801442" cy="1747723"/>
+                    </a:xfrm>
+                    <a:prstGeom prst="rect">
+                      <a:avLst/>
+                    </a:prstGeom>
+                  </pic:spPr>
+                </pic:pic>
+              </a:graphicData>
+            </a:graphic>
+          </wp:inline>
+        </w:drawing>
+      </w:r>
+    </w:p>
+    <w:p>
+      <w:pPr>
+        <w:pStyle w:val="Kpalrs"/>
+      </w:pPr>
+      <w:r>
+        <w:fldChar w:fldCharType="begin"/>
+      </w:r>
+      <w:r>
+        <w:instrText xml:space="preserve"> SEQ ábra \* ARABIC </w:instrText>
+      </w:r>
+      <w:r>
+        <w:fldChar w:fldCharType="separate"/>
+      </w:r>
+      <w:r>
+        <w:rPr>
+          <w:noProof/>
+        </w:rPr>
+        <w:t>42</w:t>
+      </w:r>
+      <w:r>
+        <w:fldChar w:fldCharType="end"/>
+      </w:r>
+      <w:r>
+        <w:t>. ábra Aukciókat mutató felugró ablak</w:t>
+      </w:r>
+    </w:p>
+    <w:p>
+      <w:pPr>
+        <w:keepNext/>
+      </w:pPr>
+      <w:r>
+        <w:rPr>
+          <w:noProof/>
+          <w:lang w:eastAsia="hu-HU"/>
+        </w:rPr>
+        <w:drawing>
+          <wp:inline distT="0" distB="0" distL="0" distR="0" wp14:anchorId="5824E806" wp14:editId="19AFADC9">
+            <wp:extent cx="5760720" cy="1821815"/>
+            <wp:effectExtent l="0" t="0" r="0" b="6985"/>
+            <wp:docPr id="45" name="Kép 45"/>
+            <wp:cNvGraphicFramePr>
+              <a:graphicFrameLocks xmlns:a="http://schemas.openxmlformats.org/drawingml/2006/main" noChangeAspect="1"/>
+            </wp:cNvGraphicFramePr>
+            <a:graphic xmlns:a="http://schemas.openxmlformats.org/drawingml/2006/main">
+              <a:graphicData uri="http://schemas.openxmlformats.org/drawingml/2006/picture">
+                <pic:pic xmlns:pic="http://schemas.openxmlformats.org/drawingml/2006/picture">
+                  <pic:nvPicPr>
+                    <pic:cNvPr id="1" name=""/>
+                    <pic:cNvPicPr/>
+                  </pic:nvPicPr>
+                  <pic:blipFill>
+                    <a:blip r:embed="rId44"/>
+                    <a:stretch>
+                      <a:fillRect/>
+                    </a:stretch>
+                  </pic:blipFill>
+                  <pic:spPr>
+                    <a:xfrm>
+                      <a:off x="0" y="0"/>
+                      <a:ext cx="5760720" cy="1821815"/>
+                    </a:xfrm>
+                    <a:prstGeom prst="rect">
+                      <a:avLst/>
+                    </a:prstGeom>
+                  </pic:spPr>
+                </pic:pic>
+              </a:graphicData>
+            </a:graphic>
+          </wp:inline>
+        </w:drawing>
+      </w:r>
+    </w:p>
+    <w:p>
+      <w:pPr>
+        <w:pStyle w:val="Kpalrs"/>
+      </w:pPr>
+      <w:r>
+        <w:fldChar w:fldCharType="begin"/>
+      </w:r>
+      <w:r>
+        <w:instrText xml:space="preserve"> SEQ ábra \* ARABIC </w:instrText>
+      </w:r>
+      <w:r>
+        <w:fldChar w:fldCharType="separate"/>
+      </w:r>
+      <w:r>
+        <w:rPr>
+          <w:noProof/>
+        </w:rPr>
+        <w:t>43</w:t>
+      </w:r>
+      <w:r>
+        <w:fldChar w:fldCharType="end"/>
+      </w:r>
+      <w:r>
+        <w:t xml:space="preserve">. ábra Kitiltott </w:t>
+      </w:r>
+      <w:r>
+        <w:rPr>
+          <w:noProof/>
+        </w:rPr>
+        <w:t>fel</w:t>
+      </w:r>
+      <w:bookmarkStart w:id="16" w:name="_GoBack"/>
+      <w:bookmarkEnd w:id="16"/>
+      <w:r>
+        <w:rPr>
+          <w:noProof/>
+        </w:rPr>
+        <w:t>használók listája</w:t>
       </w:r>
     </w:p>
     <w:p>
@@ -6146,7 +7223,7 @@
 </file>
 
 <file path=customXml/itemProps1.xml><?xml version="1.0" encoding="utf-8"?>
-<ds:datastoreItem xmlns:ds="http://schemas.openxmlformats.org/officeDocument/2006/customXml" ds:itemID="{4AF6CD73-0BAC-406B-A35C-7B9B6C2D5D79}">
+<ds:datastoreItem xmlns:ds="http://schemas.openxmlformats.org/officeDocument/2006/customXml" ds:itemID="{0FA2B06A-2178-4ACE-BCE1-894E1E89A06C}">
   <ds:schemaRefs>
     <ds:schemaRef ds:uri="http://schemas.openxmlformats.org/officeDocument/2006/bibliography"/>
   </ds:schemaRefs>

</xml_diff>

<commit_message>
userdocs admin rész befejezve
</commit_message>
<xml_diff>
--- a/docs/userdocs.docx
+++ b/docs/userdocs.docx
@@ -5459,6 +5459,7 @@
       <w:r>
         <w:rPr>
           <w:noProof/>
+          <w:lang w:eastAsia="hu-HU"/>
         </w:rPr>
         <mc:AlternateContent>
           <mc:Choice Requires="wps">
@@ -5686,29 +5687,20 @@
       </w:r>
     </w:p>
     <w:p>
-      <w:pPr>
-        <w:spacing w:line="259" w:lineRule="auto"/>
-        <w:jc w:val="left"/>
-      </w:pPr>
-      <w:r>
-        <w:br w:type="page"/>
-      </w:r>
-    </w:p>
-    <w:p>
-      <w:r>
+      <w:r>
+        <w:t>A „Kitiltás” gombra kattintva egy felugró ablakban adhatjuk meg a kitiltás lejáratát. Amennyiben nem adunk meg dátumot a program hibaüzenettel jelzi a hiányosságot.</w:t>
+      </w:r>
+    </w:p>
+    <w:p>
+      <w:pPr>
+        <w:keepNext/>
+      </w:pPr>
+      <w:r>
+        <w:rPr>
+          <w:noProof/>
+          <w:lang w:eastAsia="hu-HU"/>
+        </w:rPr>
         <w:lastRenderedPageBreak/>
-        <w:t>A „Kitiltás” gombra kattintva egy felugró ablakban adhatjuk meg a kitiltás lejáratát. Amennyiben nem adunk meg dátumot a program hibaüzenettel jelzi a hiányosságot.</w:t>
-      </w:r>
-    </w:p>
-    <w:p>
-      <w:pPr>
-        <w:keepNext/>
-      </w:pPr>
-      <w:r>
-        <w:rPr>
-          <w:noProof/>
-          <w:lang w:eastAsia="hu-HU"/>
-        </w:rPr>
         <w:drawing>
           <wp:inline distT="0" distB="0" distL="0" distR="0" wp14:anchorId="1628032F" wp14:editId="0E98D793">
             <wp:extent cx="4762500" cy="4038600"/>
@@ -5816,12 +5808,13 @@
           </wp:inline>
         </w:drawing>
       </w:r>
-      <w:bookmarkStart w:id="16" w:name="_GoBack"/>
-      <w:bookmarkEnd w:id="16"/>
     </w:p>
     <w:p>
       <w:pPr>
         <w:pStyle w:val="Kpalrs"/>
+        <w:rPr>
+          <w:noProof/>
+        </w:rPr>
       </w:pPr>
       <w:fldSimple w:instr=" SEQ ábra \* ARABIC ">
         <w:r>
@@ -5839,6 +5832,297 @@
           <w:noProof/>
         </w:rPr>
         <w:t xml:space="preserve"> Hibaüzenet</w:t>
+      </w:r>
+      <w:r>
+        <w:rPr>
+          <w:noProof/>
+        </w:rPr>
+        <w:t xml:space="preserve"> hibás dátum miatt</w:t>
+      </w:r>
+    </w:p>
+    <w:p>
+      <w:pPr>
+        <w:keepNext/>
+      </w:pPr>
+      <w:r>
+        <w:rPr>
+          <w:noProof/>
+          <w:lang w:eastAsia="hu-HU"/>
+        </w:rPr>
+        <w:drawing>
+          <wp:inline distT="0" distB="0" distL="0" distR="0" wp14:anchorId="33CE3008" wp14:editId="38D2FA6B">
+            <wp:extent cx="4438650" cy="552450"/>
+            <wp:effectExtent l="0" t="0" r="0" b="0"/>
+            <wp:docPr id="49" name="Kép 49"/>
+            <wp:cNvGraphicFramePr>
+              <a:graphicFrameLocks xmlns:a="http://schemas.openxmlformats.org/drawingml/2006/main" noChangeAspect="1"/>
+            </wp:cNvGraphicFramePr>
+            <a:graphic xmlns:a="http://schemas.openxmlformats.org/drawingml/2006/main">
+              <a:graphicData uri="http://schemas.openxmlformats.org/drawingml/2006/picture">
+                <pic:pic xmlns:pic="http://schemas.openxmlformats.org/drawingml/2006/picture">
+                  <pic:nvPicPr>
+                    <pic:cNvPr id="1" name=""/>
+                    <pic:cNvPicPr/>
+                  </pic:nvPicPr>
+                  <pic:blipFill>
+                    <a:blip r:embed="rId51"/>
+                    <a:stretch>
+                      <a:fillRect/>
+                    </a:stretch>
+                  </pic:blipFill>
+                  <pic:spPr>
+                    <a:xfrm>
+                      <a:off x="0" y="0"/>
+                      <a:ext cx="4438650" cy="552450"/>
+                    </a:xfrm>
+                    <a:prstGeom prst="rect">
+                      <a:avLst/>
+                    </a:prstGeom>
+                  </pic:spPr>
+                </pic:pic>
+              </a:graphicData>
+            </a:graphic>
+          </wp:inline>
+        </w:drawing>
+      </w:r>
+    </w:p>
+    <w:p>
+      <w:pPr>
+        <w:pStyle w:val="Kpalrs"/>
+        <w:rPr>
+          <w:noProof/>
+        </w:rPr>
+      </w:pPr>
+      <w:r>
+        <w:fldChar w:fldCharType="begin"/>
+      </w:r>
+      <w:r>
+        <w:instrText xml:space="preserve"> SEQ ábra \* ARABIC </w:instrText>
+      </w:r>
+      <w:r>
+        <w:fldChar w:fldCharType="separate"/>
+      </w:r>
+      <w:r>
+        <w:rPr>
+          <w:noProof/>
+        </w:rPr>
+        <w:t>50</w:t>
+      </w:r>
+      <w:r>
+        <w:rPr>
+          <w:noProof/>
+        </w:rPr>
+        <w:fldChar w:fldCharType="end"/>
+      </w:r>
+      <w:r>
+        <w:t>. ábra</w:t>
+      </w:r>
+      <w:r>
+        <w:rPr>
+          <w:noProof/>
+        </w:rPr>
+        <w:t xml:space="preserve"> Üzenet sikeres kitiltásról</w:t>
+      </w:r>
+    </w:p>
+    <w:p>
+      <w:r>
+        <w:t>Az „</w:t>
+      </w:r>
+      <w:proofErr w:type="spellStart"/>
+      <w:r>
+        <w:t>Adminokhoz</w:t>
+      </w:r>
+      <w:proofErr w:type="spellEnd"/>
+      <w:r>
+        <w:t xml:space="preserve"> adás” gombra kattintva a felhasználó jogosultsága adminisztrátorra módosul. </w:t>
+      </w:r>
+      <w:r>
+        <w:rPr>
+          <w:b/>
+        </w:rPr>
+        <w:t>A program jelenlegi verziójában ennek visszavonására még nincsen lehetőség</w:t>
+      </w:r>
+      <w:r>
+        <w:rPr>
+          <w:b/>
+        </w:rPr>
+        <w:t xml:space="preserve">. </w:t>
+      </w:r>
+      <w:r>
+        <w:t>Ha a felhasználó már adminisztrátori jogkörrel rendelkezik</w:t>
+      </w:r>
+      <w:r>
+        <w:t>,</w:t>
+      </w:r>
+      <w:bookmarkStart w:id="16" w:name="_GoBack"/>
+      <w:bookmarkEnd w:id="16"/>
+      <w:r>
+        <w:t xml:space="preserve"> a program ezt egy hibaüzenettel jelzi a felhasználó felé.</w:t>
+      </w:r>
+    </w:p>
+    <w:p>
+      <w:pPr>
+        <w:keepNext/>
+      </w:pPr>
+      <w:r>
+        <w:rPr>
+          <w:noProof/>
+          <w:lang w:eastAsia="hu-HU"/>
+        </w:rPr>
+        <w:drawing>
+          <wp:inline distT="0" distB="0" distL="0" distR="0" wp14:anchorId="69623CEF" wp14:editId="06C552C0">
+            <wp:extent cx="5760720" cy="433705"/>
+            <wp:effectExtent l="0" t="0" r="0" b="4445"/>
+            <wp:docPr id="53" name="Kép 53"/>
+            <wp:cNvGraphicFramePr>
+              <a:graphicFrameLocks xmlns:a="http://schemas.openxmlformats.org/drawingml/2006/main" noChangeAspect="1"/>
+            </wp:cNvGraphicFramePr>
+            <a:graphic xmlns:a="http://schemas.openxmlformats.org/drawingml/2006/main">
+              <a:graphicData uri="http://schemas.openxmlformats.org/drawingml/2006/picture">
+                <pic:pic xmlns:pic="http://schemas.openxmlformats.org/drawingml/2006/picture">
+                  <pic:nvPicPr>
+                    <pic:cNvPr id="1" name=""/>
+                    <pic:cNvPicPr/>
+                  </pic:nvPicPr>
+                  <pic:blipFill>
+                    <a:blip r:embed="rId52"/>
+                    <a:stretch>
+                      <a:fillRect/>
+                    </a:stretch>
+                  </pic:blipFill>
+                  <pic:spPr>
+                    <a:xfrm>
+                      <a:off x="0" y="0"/>
+                      <a:ext cx="5760720" cy="433705"/>
+                    </a:xfrm>
+                    <a:prstGeom prst="rect">
+                      <a:avLst/>
+                    </a:prstGeom>
+                  </pic:spPr>
+                </pic:pic>
+              </a:graphicData>
+            </a:graphic>
+          </wp:inline>
+        </w:drawing>
+      </w:r>
+    </w:p>
+    <w:p>
+      <w:pPr>
+        <w:pStyle w:val="Kpalrs"/>
+        <w:rPr>
+          <w:noProof/>
+        </w:rPr>
+      </w:pPr>
+      <w:r>
+        <w:fldChar w:fldCharType="begin"/>
+      </w:r>
+      <w:r>
+        <w:instrText xml:space="preserve"> SEQ ábra \* ARABIC </w:instrText>
+      </w:r>
+      <w:r>
+        <w:fldChar w:fldCharType="separate"/>
+      </w:r>
+      <w:r>
+        <w:rPr>
+          <w:noProof/>
+        </w:rPr>
+        <w:t>51</w:t>
+      </w:r>
+      <w:r>
+        <w:rPr>
+          <w:noProof/>
+        </w:rPr>
+        <w:fldChar w:fldCharType="end"/>
+      </w:r>
+      <w:r>
+        <w:t>. ábra</w:t>
+      </w:r>
+      <w:r>
+        <w:rPr>
+          <w:noProof/>
+        </w:rPr>
+        <w:t xml:space="preserve"> Üzenet a sikeres promócióról</w:t>
+      </w:r>
+    </w:p>
+    <w:p>
+      <w:pPr>
+        <w:keepNext/>
+      </w:pPr>
+      <w:r>
+        <w:rPr>
+          <w:noProof/>
+          <w:lang w:eastAsia="hu-HU"/>
+        </w:rPr>
+        <w:drawing>
+          <wp:inline distT="0" distB="0" distL="0" distR="0" wp14:anchorId="3F8972A0" wp14:editId="02927CD2">
+            <wp:extent cx="5760720" cy="433705"/>
+            <wp:effectExtent l="0" t="0" r="0" b="4445"/>
+            <wp:docPr id="54" name="Kép 54"/>
+            <wp:cNvGraphicFramePr>
+              <a:graphicFrameLocks xmlns:a="http://schemas.openxmlformats.org/drawingml/2006/main" noChangeAspect="1"/>
+            </wp:cNvGraphicFramePr>
+            <a:graphic xmlns:a="http://schemas.openxmlformats.org/drawingml/2006/main">
+              <a:graphicData uri="http://schemas.openxmlformats.org/drawingml/2006/picture">
+                <pic:pic xmlns:pic="http://schemas.openxmlformats.org/drawingml/2006/picture">
+                  <pic:nvPicPr>
+                    <pic:cNvPr id="1" name=""/>
+                    <pic:cNvPicPr/>
+                  </pic:nvPicPr>
+                  <pic:blipFill>
+                    <a:blip r:embed="rId53"/>
+                    <a:stretch>
+                      <a:fillRect/>
+                    </a:stretch>
+                  </pic:blipFill>
+                  <pic:spPr>
+                    <a:xfrm>
+                      <a:off x="0" y="0"/>
+                      <a:ext cx="5760720" cy="433705"/>
+                    </a:xfrm>
+                    <a:prstGeom prst="rect">
+                      <a:avLst/>
+                    </a:prstGeom>
+                  </pic:spPr>
+                </pic:pic>
+              </a:graphicData>
+            </a:graphic>
+          </wp:inline>
+        </w:drawing>
+      </w:r>
+    </w:p>
+    <w:p>
+      <w:pPr>
+        <w:pStyle w:val="Kpalrs"/>
+      </w:pPr>
+      <w:r>
+        <w:fldChar w:fldCharType="begin"/>
+      </w:r>
+      <w:r>
+        <w:instrText xml:space="preserve"> SEQ ábra \* ARABIC </w:instrText>
+      </w:r>
+      <w:r>
+        <w:fldChar w:fldCharType="separate"/>
+      </w:r>
+      <w:r>
+        <w:rPr>
+          <w:noProof/>
+        </w:rPr>
+        <w:t>52</w:t>
+      </w:r>
+      <w:r>
+        <w:rPr>
+          <w:noProof/>
+        </w:rPr>
+        <w:fldChar w:fldCharType="end"/>
+      </w:r>
+      <w:r>
+        <w:t>. ábra</w:t>
+      </w:r>
+      <w:r>
+        <w:rPr>
+          <w:noProof/>
+        </w:rPr>
+        <w:t xml:space="preserve"> Hibaüzenet a sikertelen promócióról</w:t>
       </w:r>
     </w:p>
     <w:sectPr>
@@ -7399,7 +7683,7 @@
 </file>
 
 <file path=customXml/itemProps1.xml><?xml version="1.0" encoding="utf-8"?>
-<ds:datastoreItem xmlns:ds="http://schemas.openxmlformats.org/officeDocument/2006/customXml" ds:itemID="{C748695F-D708-4F2F-9CCD-9061E9CC089D}">
+<ds:datastoreItem xmlns:ds="http://schemas.openxmlformats.org/officeDocument/2006/customXml" ds:itemID="{DE8EBF01-B669-45AB-A00C-CF98E3D4CD23}">
   <ds:schemaRefs>
     <ds:schemaRef ds:uri="http://schemas.openxmlformats.org/officeDocument/2006/bibliography"/>
   </ds:schemaRefs>

</xml_diff>